<commit_message>
done laba2 project and reports
</commit_message>
<xml_diff>
--- a/Reports/Сенів_Лаб_2.docx
+++ b/Reports/Сенів_Лаб_2.docx
@@ -2132,6 +2132,72 @@
         </w:rPr>
         <w:t>з відповідними полями. Він доступний до компонентів застосунку.</w:t>
       </w:r>
+      <w:r>
+        <w:rPr>
+          <w:rFonts w:ascii="Times New Roman" w:hAnsi="Times New Roman" w:cs="Times New Roman"/>
+          <w:sz w:val="28"/>
+          <w:szCs w:val="28"/>
+          <w:lang w:val="uk-UA"/>
+        </w:rPr>
+        <w:t xml:space="preserve"> Також створено файли </w:t>
+      </w:r>
+      <w:r>
+        <w:rPr>
+          <w:rFonts w:ascii="Times New Roman" w:hAnsi="Times New Roman" w:cs="Times New Roman"/>
+          <w:sz w:val="28"/>
+          <w:szCs w:val="28"/>
+          <w:lang w:val="en-US"/>
+        </w:rPr>
+        <w:t>items</w:t>
+      </w:r>
+      <w:r>
+        <w:rPr>
+          <w:rFonts w:ascii="Times New Roman" w:hAnsi="Times New Roman" w:cs="Times New Roman"/>
+          <w:sz w:val="28"/>
+          <w:szCs w:val="28"/>
+        </w:rPr>
+        <w:t>.</w:t>
+      </w:r>
+      <w:proofErr w:type="spellStart"/>
+      <w:r>
+        <w:rPr>
+          <w:rFonts w:ascii="Times New Roman" w:hAnsi="Times New Roman" w:cs="Times New Roman"/>
+          <w:sz w:val="28"/>
+          <w:szCs w:val="28"/>
+          <w:lang w:val="en-US"/>
+        </w:rPr>
+        <w:t>ts</w:t>
+      </w:r>
+      <w:proofErr w:type="spellEnd"/>
+      <w:r>
+        <w:rPr>
+          <w:rFonts w:ascii="Times New Roman" w:hAnsi="Times New Roman" w:cs="Times New Roman"/>
+          <w:sz w:val="28"/>
+          <w:szCs w:val="28"/>
+          <w:lang w:val="en-US"/>
+        </w:rPr>
+        <w:t xml:space="preserve"> </w:t>
+      </w:r>
+      <w:r>
+        <w:rPr>
+          <w:rFonts w:ascii="Times New Roman" w:hAnsi="Times New Roman" w:cs="Times New Roman"/>
+          <w:sz w:val="28"/>
+          <w:szCs w:val="28"/>
+          <w:lang w:val="uk-UA"/>
+        </w:rPr>
+        <w:t xml:space="preserve">і </w:t>
+      </w:r>
+      <w:proofErr w:type="spellStart"/>
+      <w:r>
+        <w:rPr>
+          <w:rFonts w:ascii="Times New Roman" w:hAnsi="Times New Roman" w:cs="Times New Roman"/>
+          <w:sz w:val="28"/>
+          <w:szCs w:val="28"/>
+          <w:lang w:val="en-US"/>
+        </w:rPr>
+        <w:t>comment.ts</w:t>
+      </w:r>
+      <w:proofErr w:type="spellEnd"/>
     </w:p>
     <w:p>
       <w:pPr>
@@ -2206,6 +2272,77 @@
           <w:szCs w:val="28"/>
           <w:lang w:val="uk-UA"/>
         </w:rPr>
+        <w:t xml:space="preserve">Компонент </w:t>
+      </w:r>
+      <w:proofErr w:type="spellStart"/>
+      <w:r>
+        <w:rPr>
+          <w:rFonts w:ascii="Times New Roman" w:hAnsi="Times New Roman" w:cs="Times New Roman"/>
+          <w:sz w:val="28"/>
+          <w:szCs w:val="28"/>
+          <w:lang w:val="en-US"/>
+        </w:rPr>
+        <w:t>itemdetail</w:t>
+      </w:r>
+      <w:proofErr w:type="spellEnd"/>
+      <w:r>
+        <w:rPr>
+          <w:rFonts w:ascii="Times New Roman" w:hAnsi="Times New Roman" w:cs="Times New Roman"/>
+          <w:sz w:val="28"/>
+          <w:szCs w:val="28"/>
+        </w:rPr>
+        <w:t xml:space="preserve">. </w:t>
+      </w:r>
+      <w:r>
+        <w:rPr>
+          <w:rFonts w:ascii="Times New Roman" w:hAnsi="Times New Roman" w:cs="Times New Roman"/>
+          <w:sz w:val="28"/>
+          <w:szCs w:val="28"/>
+          <w:lang w:val="uk-UA"/>
+        </w:rPr>
+        <w:t xml:space="preserve">Тут реалізовано відображення </w:t>
+      </w:r>
+      <w:r>
+        <w:rPr>
+          <w:rFonts w:ascii="Times New Roman" w:hAnsi="Times New Roman" w:cs="Times New Roman"/>
+          <w:sz w:val="28"/>
+          <w:szCs w:val="28"/>
+          <w:lang w:val="uk-UA"/>
+        </w:rPr>
+        <w:t>повної інформації про товар для певного елементу</w:t>
+      </w:r>
+      <w:r>
+        <w:rPr>
+          <w:rFonts w:ascii="Times New Roman" w:hAnsi="Times New Roman" w:cs="Times New Roman"/>
+          <w:sz w:val="28"/>
+          <w:szCs w:val="28"/>
+          <w:lang w:val="uk-UA"/>
+        </w:rPr>
+        <w:t>.</w:t>
+      </w:r>
+    </w:p>
+    <w:p>
+      <w:pPr>
+        <w:pStyle w:val="a7"/>
+        <w:numPr>
+          <w:ilvl w:val="0"/>
+          <w:numId w:val="1"/>
+        </w:numPr>
+        <w:spacing w:line="300" w:lineRule="auto"/>
+        <w:rPr>
+          <w:rFonts w:ascii="Times New Roman" w:hAnsi="Times New Roman" w:cs="Times New Roman"/>
+          <w:sz w:val="28"/>
+          <w:szCs w:val="28"/>
+          <w:lang w:val="uk-UA"/>
+        </w:rPr>
+      </w:pPr>
+      <w:r>
+        <w:rPr>
+          <w:rFonts w:ascii="Times New Roman" w:hAnsi="Times New Roman" w:cs="Times New Roman"/>
+          <w:sz w:val="28"/>
+          <w:szCs w:val="28"/>
+          <w:lang w:val="uk-UA"/>
+        </w:rPr>
         <w:t xml:space="preserve">Відредаговано шаблон головного модуля </w:t>
       </w:r>
       <w:r>
@@ -2261,7 +2398,7 @@
           <w:szCs w:val="28"/>
           <w:lang w:val="uk-UA" w:eastAsia="uk-UA"/>
         </w:rPr>
-        <w:t xml:space="preserve">створювати та застосовувати компоненти </w:t>
+        <w:t xml:space="preserve">застосовувати структурні директиви </w:t>
       </w:r>
       <w:proofErr w:type="spellStart"/>
       <w:r>
@@ -2283,29 +2420,29 @@
           <w:szCs w:val="28"/>
           <w:lang w:val="uk-UA" w:eastAsia="uk-UA"/>
         </w:rPr>
-        <w:t xml:space="preserve"> засобами </w:t>
-      </w:r>
-      <w:proofErr w:type="spellStart"/>
-      <w:r>
-        <w:rPr>
-          <w:rFonts w:ascii="Times New Roman" w:eastAsia="Times New Roman" w:hAnsi="Times New Roman" w:cs="Times New Roman"/>
-          <w:color w:val="000000"/>
-          <w:sz w:val="28"/>
-          <w:szCs w:val="28"/>
-          <w:lang w:val="uk-UA" w:eastAsia="uk-UA"/>
-        </w:rPr>
-        <w:t>Angular</w:t>
-      </w:r>
-      <w:proofErr w:type="spellEnd"/>
-      <w:r>
-        <w:rPr>
-          <w:rFonts w:ascii="Times New Roman" w:eastAsia="Times New Roman" w:hAnsi="Times New Roman" w:cs="Times New Roman"/>
-          <w:color w:val="000000"/>
-          <w:sz w:val="28"/>
-          <w:szCs w:val="28"/>
-          <w:lang w:val="uk-UA" w:eastAsia="uk-UA"/>
-        </w:rPr>
-        <w:t xml:space="preserve"> CLI</w:t>
+        <w:t xml:space="preserve"> для  </w:t>
+      </w:r>
+      <w:proofErr w:type="spellStart"/>
+      <w:r>
+        <w:rPr>
+          <w:rFonts w:ascii="Times New Roman" w:eastAsia="Times New Roman" w:hAnsi="Times New Roman" w:cs="Times New Roman"/>
+          <w:color w:val="000000"/>
+          <w:sz w:val="28"/>
+          <w:szCs w:val="28"/>
+          <w:lang w:val="uk-UA" w:eastAsia="uk-UA"/>
+        </w:rPr>
+        <w:t>контентного</w:t>
+      </w:r>
+      <w:proofErr w:type="spellEnd"/>
+      <w:r>
+        <w:rPr>
+          <w:rFonts w:ascii="Times New Roman" w:eastAsia="Times New Roman" w:hAnsi="Times New Roman" w:cs="Times New Roman"/>
+          <w:color w:val="000000"/>
+          <w:sz w:val="28"/>
+          <w:szCs w:val="28"/>
+          <w:lang w:val="uk-UA" w:eastAsia="uk-UA"/>
+        </w:rPr>
+        <w:t xml:space="preserve"> наповнення веб-сторінок</w:t>
       </w:r>
       <w:r>
         <w:rPr>

</xml_diff>